<commit_message>
i think this thing is ready
</commit_message>
<xml_diff>
--- a/Practica3InfijoAPosfijoCHG.docx
+++ b/Practica3InfijoAPosfijoCHG.docx
@@ -516,8 +516,6 @@
           </wp:inline>
         </w:drawing>
       </w:r>
-      <w:bookmarkStart w:id="0" w:name="_GoBack"/>
-      <w:bookmarkEnd w:id="0"/>
     </w:p>
     <w:p>
       <w:pPr>
@@ -749,6 +747,7 @@
     </w:p>
     <w:p>
       <w:pPr>
+        <w:jc w:val="both"/>
         <w:rPr>
           <w:rFonts w:ascii="SF Pro Text" w:hAnsi="SF Pro Text"/>
         </w:rPr>
@@ -764,6 +763,20 @@
           <w:rFonts w:ascii="SF Pro Text" w:hAnsi="SF Pro Text"/>
         </w:rPr>
         <w:t>operandos mayores a 9 o dos letras juntas como un operando.</w:t>
+      </w:r>
+      <w:r>
+        <w:rPr>
+          <w:rFonts w:ascii="SF Pro Text" w:hAnsi="SF Pro Text"/>
+        </w:rPr>
+        <w:t xml:space="preserve"> Además, en caso de querer realizar varias operaciones con la misma precedencia, se debe de expresar con signos de agrupación para evitar obtener algún resultado incorrect</w:t>
+      </w:r>
+      <w:bookmarkStart w:id="0" w:name="_GoBack"/>
+      <w:bookmarkEnd w:id="0"/>
+      <w:r>
+        <w:rPr>
+          <w:rFonts w:ascii="SF Pro Text" w:hAnsi="SF Pro Text"/>
+        </w:rPr>
+        <w:t>o.</w:t>
       </w:r>
     </w:p>
     <w:p/>

</xml_diff>